<commit_message>
minor edits to main article and editorial letter
</commit_message>
<xml_diff>
--- a/output/papers/Cognition - Round 1/letter to the editors.docx
+++ b/output/papers/Cognition - Round 1/letter to the editors.docx
@@ -84,23 +84,13 @@
         </w:rPr>
         <w:t xml:space="preserve">Dear </w:t>
       </w:r>
-      <w:proofErr w:type="gramStart"/>
-      <w:r>
-        <w:rPr>
-          <w:rFonts w:ascii="Times New Roman" w:hAnsi="Times New Roman"/>
-          <w:sz w:val="22"/>
-          <w:szCs w:val="22"/>
-        </w:rPr>
-        <w:t>Dr.</w:t>
-      </w:r>
-      <w:proofErr w:type="gramEnd"/>
-      <w:r>
-        <w:rPr>
-          <w:rFonts w:ascii="Times New Roman" w:hAnsi="Times New Roman"/>
-          <w:sz w:val="22"/>
-          <w:szCs w:val="22"/>
-        </w:rPr>
-        <w:t xml:space="preserve"> </w:t>
+      <w:r>
+        <w:rPr>
+          <w:rFonts w:ascii="Times New Roman" w:hAnsi="Times New Roman"/>
+          <w:sz w:val="22"/>
+          <w:szCs w:val="22"/>
+        </w:rPr>
+        <w:t xml:space="preserve">Dr. </w:t>
       </w:r>
       <w:r>
         <w:rPr>
@@ -453,7 +443,35 @@
           <w:sz w:val="22"/>
           <w:szCs w:val="22"/>
         </w:rPr>
-        <w:t xml:space="preserve"> they facilitate incremental adaptive changes in listeners’ perception. That is, how do listeners incrementally integrate speech inputs from a new talker into their pre-existing expectations about speech based on lifelong experiences? This is the question we </w:t>
+        <w:t xml:space="preserve"> they facilitate incremental adaptive changes in listeners’ perception. That is, how do listeners incrementally integrate speech inputs from a new talker </w:t>
+      </w:r>
+      <w:r>
+        <w:rPr>
+          <w:sz w:val="22"/>
+          <w:szCs w:val="22"/>
+        </w:rPr>
+        <w:t>with</w:t>
+      </w:r>
+      <w:r>
+        <w:rPr>
+          <w:sz w:val="22"/>
+          <w:szCs w:val="22"/>
+        </w:rPr>
+        <w:t xml:space="preserve"> their pre-existing expectations about speech </w:t>
+      </w:r>
+      <w:r>
+        <w:rPr>
+          <w:sz w:val="22"/>
+          <w:szCs w:val="22"/>
+        </w:rPr>
+        <w:t>formed through</w:t>
+      </w:r>
+      <w:r>
+        <w:rPr>
+          <w:sz w:val="22"/>
+          <w:szCs w:val="22"/>
+        </w:rPr>
+        <w:t xml:space="preserve"> lifelong experiences? This is the question we </w:t>
       </w:r>
       <w:r>
         <w:rPr>
@@ -626,7 +644,7 @@
           <w:sz w:val="22"/>
           <w:szCs w:val="22"/>
         </w:rPr>
-        <w:t>develop</w:t>
+        <w:t>implemented</w:t>
       </w:r>
       <w:r>
         <w:rPr>
@@ -640,6 +658,13 @@
           <w:sz w:val="22"/>
           <w:szCs w:val="22"/>
         </w:rPr>
+        <w:t xml:space="preserve">a </w:t>
+      </w:r>
+      <w:r>
+        <w:rPr>
+          <w:sz w:val="22"/>
+          <w:szCs w:val="22"/>
+        </w:rPr>
         <w:t>novel</w:t>
       </w:r>
       <w:r>
@@ -682,7 +707,14 @@
           <w:sz w:val="22"/>
           <w:szCs w:val="22"/>
         </w:rPr>
-        <w:t xml:space="preserve">Drawing on </w:t>
+        <w:t>Using</w:t>
+      </w:r>
+      <w:r>
+        <w:rPr>
+          <w:sz w:val="22"/>
+          <w:szCs w:val="22"/>
+        </w:rPr>
+        <w:t xml:space="preserve"> </w:t>
       </w:r>
       <w:r>
         <w:rPr>
@@ -703,7 +735,21 @@
           <w:sz w:val="22"/>
           <w:szCs w:val="22"/>
         </w:rPr>
-        <w:t xml:space="preserve"> (Bayesian psychometric mixed-effects models), we find </w:t>
+        <w:t xml:space="preserve"> (Bayesian psychometric mixed-effects models), we </w:t>
+      </w:r>
+      <w:r>
+        <w:rPr>
+          <w:sz w:val="22"/>
+          <w:szCs w:val="22"/>
+        </w:rPr>
+        <w:t>confirmed</w:t>
+      </w:r>
+      <w:r>
+        <w:rPr>
+          <w:sz w:val="22"/>
+          <w:szCs w:val="22"/>
+        </w:rPr>
+        <w:t xml:space="preserve"> </w:t>
       </w:r>
       <w:r>
         <w:rPr>
@@ -717,42 +763,14 @@
           <w:sz w:val="22"/>
           <w:szCs w:val="22"/>
         </w:rPr>
-        <w:t xml:space="preserve">distributional learning models </w:t>
-      </w:r>
-      <w:r>
-        <w:rPr>
-          <w:sz w:val="22"/>
-          <w:szCs w:val="22"/>
-        </w:rPr>
-        <w:t>confirmed</w:t>
-      </w:r>
-      <w:r>
-        <w:rPr>
-          <w:sz w:val="22"/>
-          <w:szCs w:val="22"/>
-        </w:rPr>
-        <w:t xml:space="preserve">. However, </w:t>
-      </w:r>
-      <w:r>
-        <w:rPr>
-          <w:sz w:val="22"/>
-          <w:szCs w:val="22"/>
-        </w:rPr>
-        <w:t xml:space="preserve">we also find </w:t>
-      </w:r>
-      <w:r>
-        <w:rPr>
-          <w:sz w:val="22"/>
-          <w:szCs w:val="22"/>
-        </w:rPr>
-        <w:t xml:space="preserve">unrecognized limitations </w:t>
-      </w:r>
-      <w:r>
-        <w:rPr>
-          <w:sz w:val="22"/>
-          <w:szCs w:val="22"/>
-        </w:rPr>
-        <w:t xml:space="preserve">of adaptive perception that </w:t>
+        <w:t xml:space="preserve">distributional learning models. However, </w:t>
+      </w:r>
+      <w:r>
+        <w:rPr>
+          <w:sz w:val="22"/>
+          <w:szCs w:val="22"/>
+        </w:rPr>
+        <w:t xml:space="preserve">we also find unrecognized limitations of adaptive perception that </w:t>
       </w:r>
       <w:r>
         <w:rPr>
@@ -766,7 +784,7 @@
           <w:sz w:val="22"/>
           <w:szCs w:val="22"/>
         </w:rPr>
-        <w:t xml:space="preserve"> distributional learning models—as well as any other models we are aware of—</w:t>
+        <w:t xml:space="preserve"> distributional learning models—as well as any other model we are aware of—</w:t>
       </w:r>
       <w:r>
         <w:rPr>
@@ -803,14 +821,7 @@
           <w:sz w:val="22"/>
           <w:szCs w:val="22"/>
         </w:rPr>
-        <w:t xml:space="preserve">against </w:t>
-      </w:r>
-      <w:r>
-        <w:rPr>
-          <w:sz w:val="22"/>
-          <w:szCs w:val="22"/>
-        </w:rPr>
-        <w:t>normative models of adaptive perception (</w:t>
+        <w:t>against normative models of adaptive perception (</w:t>
       </w:r>
       <w:r>
         <w:rPr>
@@ -856,7 +867,21 @@
           <w:sz w:val="22"/>
           <w:szCs w:val="22"/>
         </w:rPr>
-        <w:t>We are excited about this work. It is directly inspired by recent calls for stronger tests of theories of adaptive speech perception. To the best of our knowledge, it is the first attempt to evaluate state-of-the-art model of ideal information integration against richer, incremental, data across different exposure conditions. We believe that it is this type of richer data that will be required to identify deficiencies in our existing theories of adaptive behavior.</w:t>
+        <w:t>We are excited about this work. It is directly inspired by recent calls for stronger tests of theories of adaptive speech perception. To the best of our knowledge, it is the first attempt to evaluate state-of-the-art model</w:t>
+      </w:r>
+      <w:r>
+        <w:rPr>
+          <w:sz w:val="22"/>
+          <w:szCs w:val="22"/>
+        </w:rPr>
+        <w:t>s</w:t>
+      </w:r>
+      <w:r>
+        <w:rPr>
+          <w:sz w:val="22"/>
+          <w:szCs w:val="22"/>
+        </w:rPr>
+        <w:t xml:space="preserve"> of ideal information integration against richer, incremental, data across different exposure conditions. We believe that it is this type of richer data that will be required to identify deficiencies in our existing theories of adaptive behavior.</w:t>
       </w:r>
     </w:p>
     <w:p>
@@ -1211,6 +1236,7 @@
           <w:rFonts w:ascii="Times New Roman" w:hAnsi="Times New Roman"/>
           <w:sz w:val="22"/>
           <w:szCs w:val="22"/>
+          <w:lang w:val="sv-SE"/>
         </w:rPr>
       </w:pPr>
       <w:proofErr w:type="spellStart"/>
@@ -1219,6 +1245,7 @@
           <w:rFonts w:ascii="Times New Roman" w:hAnsi="Times New Roman"/>
           <w:sz w:val="22"/>
           <w:szCs w:val="22"/>
+          <w:lang w:val="sv-SE"/>
         </w:rPr>
         <w:t>J</w:t>
       </w:r>
@@ -1227,6 +1254,7 @@
           <w:rFonts w:ascii="Times New Roman" w:hAnsi="Times New Roman"/>
           <w:sz w:val="22"/>
           <w:szCs w:val="22"/>
+          <w:lang w:val="sv-SE"/>
         </w:rPr>
         <w:t>e</w:t>
       </w:r>
@@ -1235,6 +1263,7 @@
           <w:rFonts w:ascii="Times New Roman" w:hAnsi="Times New Roman"/>
           <w:sz w:val="22"/>
           <w:szCs w:val="22"/>
+          <w:lang w:val="sv-SE"/>
         </w:rPr>
         <w:t>ss</w:t>
       </w:r>
@@ -1243,6 +1272,7 @@
           <w:rFonts w:ascii="Times New Roman" w:hAnsi="Times New Roman"/>
           <w:sz w:val="22"/>
           <w:szCs w:val="22"/>
+          <w:lang w:val="sv-SE"/>
         </w:rPr>
         <w:t>a</w:t>
       </w:r>
@@ -1251,6 +1281,7 @@
           <w:rFonts w:ascii="Times New Roman" w:hAnsi="Times New Roman"/>
           <w:sz w:val="22"/>
           <w:szCs w:val="22"/>
+          <w:lang w:val="sv-SE"/>
         </w:rPr>
         <w:t>myn</w:t>
       </w:r>
@@ -1260,14 +1291,27 @@
           <w:rFonts w:ascii="Times New Roman" w:hAnsi="Times New Roman"/>
           <w:sz w:val="22"/>
           <w:szCs w:val="22"/>
-        </w:rPr>
-        <w:t xml:space="preserve"> Schertz</w:t>
-      </w:r>
-      <w:r>
-        <w:rPr>
-          <w:rFonts w:ascii="Times New Roman" w:hAnsi="Times New Roman"/>
-          <w:sz w:val="22"/>
-          <w:szCs w:val="22"/>
+          <w:lang w:val="sv-SE"/>
+        </w:rPr>
+        <w:t xml:space="preserve"> </w:t>
+      </w:r>
+      <w:proofErr w:type="spellStart"/>
+      <w:r>
+        <w:rPr>
+          <w:rFonts w:ascii="Times New Roman" w:hAnsi="Times New Roman"/>
+          <w:sz w:val="22"/>
+          <w:szCs w:val="22"/>
+          <w:lang w:val="sv-SE"/>
+        </w:rPr>
+        <w:t>Schertz</w:t>
+      </w:r>
+      <w:proofErr w:type="spellEnd"/>
+      <w:r>
+        <w:rPr>
+          <w:rFonts w:ascii="Times New Roman" w:hAnsi="Times New Roman"/>
+          <w:sz w:val="22"/>
+          <w:szCs w:val="22"/>
+          <w:lang w:val="sv-SE"/>
         </w:rPr>
         <w:t xml:space="preserve"> (</w:t>
       </w:r>
@@ -1278,8 +1322,9 @@
             <w:rFonts w:ascii="Times New Roman" w:hAnsi="Times New Roman"/>
             <w:sz w:val="22"/>
             <w:szCs w:val="22"/>
+            <w:lang w:val="sv-SE"/>
           </w:rPr>
-          <w:t>jessamyn.schertz@utronto.ca</w:t>
+          <w:t>jessamyn.schertz@utoronto.ca</w:t>
         </w:r>
       </w:hyperlink>
       <w:r>
@@ -1287,6 +1332,7 @@
           <w:rFonts w:ascii="Times New Roman" w:hAnsi="Times New Roman"/>
           <w:sz w:val="22"/>
           <w:szCs w:val="22"/>
+          <w:lang w:val="sv-SE"/>
         </w:rPr>
         <w:t xml:space="preserve">) </w:t>
       </w:r>
@@ -1303,15 +1349,37 @@
           <w:rFonts w:ascii="Times New Roman" w:hAnsi="Times New Roman"/>
           <w:sz w:val="22"/>
           <w:szCs w:val="22"/>
-        </w:rPr>
-      </w:pPr>
-      <w:r>
-        <w:rPr>
-          <w:rFonts w:ascii="Times New Roman" w:hAnsi="Times New Roman"/>
-          <w:sz w:val="22"/>
-          <w:szCs w:val="22"/>
-        </w:rPr>
-        <w:t>Matthew Goldrick (</w:t>
+          <w:lang w:val="sv-SE"/>
+        </w:rPr>
+      </w:pPr>
+      <w:r>
+        <w:rPr>
+          <w:rFonts w:ascii="Times New Roman" w:hAnsi="Times New Roman"/>
+          <w:sz w:val="22"/>
+          <w:szCs w:val="22"/>
+          <w:lang w:val="sv-SE"/>
+        </w:rPr>
+        <w:t xml:space="preserve">Matthew </w:t>
+      </w:r>
+      <w:proofErr w:type="spellStart"/>
+      <w:r>
+        <w:rPr>
+          <w:rFonts w:ascii="Times New Roman" w:hAnsi="Times New Roman"/>
+          <w:sz w:val="22"/>
+          <w:szCs w:val="22"/>
+          <w:lang w:val="sv-SE"/>
+        </w:rPr>
+        <w:t>Goldrick</w:t>
+      </w:r>
+      <w:proofErr w:type="spellEnd"/>
+      <w:r>
+        <w:rPr>
+          <w:rFonts w:ascii="Times New Roman" w:hAnsi="Times New Roman"/>
+          <w:sz w:val="22"/>
+          <w:szCs w:val="22"/>
+          <w:lang w:val="sv-SE"/>
+        </w:rPr>
+        <w:t xml:space="preserve"> (</w:t>
       </w:r>
       <w:hyperlink r:id="rId11" w:history="1">
         <w:r>
@@ -1320,6 +1388,7 @@
             <w:rFonts w:ascii="Times New Roman" w:hAnsi="Times New Roman"/>
             <w:sz w:val="22"/>
             <w:szCs w:val="22"/>
+            <w:lang w:val="sv-SE"/>
           </w:rPr>
           <w:t>matt-goldrick@northwestern.edu</w:t>
         </w:r>
@@ -1329,6 +1398,7 @@
           <w:rFonts w:ascii="Times New Roman" w:hAnsi="Times New Roman"/>
           <w:sz w:val="22"/>
           <w:szCs w:val="22"/>
+          <w:lang w:val="sv-SE"/>
         </w:rPr>
         <w:t>)</w:t>
       </w:r>
@@ -1740,25 +1810,7 @@
           <w:sz w:val="22"/>
           <w:szCs w:val="22"/>
         </w:rPr>
-        <w:t xml:space="preserve"> invited</w:t>
-      </w:r>
-      <w:r>
-        <w:rPr>
-          <w:rFonts w:ascii="Times New Roman" w:hAnsi="Times New Roman"/>
-          <w:b/>
-          <w:sz w:val="22"/>
-          <w:szCs w:val="22"/>
-        </w:rPr>
-        <w:t>, as we are not sure they would judge this work objectively</w:t>
-      </w:r>
-      <w:r>
-        <w:rPr>
-          <w:rFonts w:ascii="Times New Roman" w:hAnsi="Times New Roman"/>
-          <w:b/>
-          <w:sz w:val="22"/>
-          <w:szCs w:val="22"/>
-        </w:rPr>
-        <w:t>:</w:t>
+        <w:t xml:space="preserve"> invited, as we are not sure they would judge this work objectively:</w:t>
       </w:r>
     </w:p>
     <w:p>
@@ -5475,6 +5527,7 @@
   <w:style w:type="character" w:default="1" w:styleId="DefaultParagraphFont">
     <w:name w:val="Default Paragraph Font"/>
     <w:uiPriority w:val="1"/>
+    <w:semiHidden/>
     <w:unhideWhenUsed/>
   </w:style>
   <w:style w:type="table" w:default="1" w:styleId="TableNormal">

</xml_diff>